<commit_message>
Update to CORS research
</commit_message>
<xml_diff>
--- a/Research/CORS-Research.docx
+++ b/Research/CORS-Research.docx
@@ -4,18 +4,16 @@
   <w:body>
     <w:sdt>
       <w:sdtPr>
+        <w:rPr>
+          <w:rFonts w:eastAsiaTheme="minorHAnsi"/>
+          <w:lang w:eastAsia="en-US"/>
+        </w:rPr>
         <w:id w:val="-179433315"/>
         <w:docPartObj>
           <w:docPartGallery w:val="Cover Pages"/>
           <w:docPartUnique/>
         </w:docPartObj>
       </w:sdtPr>
-      <w:sdtEndPr>
-        <w:rPr>
-          <w:rFonts w:eastAsiaTheme="minorHAnsi"/>
-          <w:lang w:eastAsia="en-US"/>
-        </w:rPr>
-      </w:sdtEndPr>
       <w:sdtContent>
         <w:p>
           <w:pPr>
@@ -4109,6 +4107,9 @@
         </w:p>
         <w:p>
           <w:r>
+            <w:rPr>
+              <w:noProof/>
+            </w:rPr>
             <w:drawing>
               <wp:anchor distT="0" distB="0" distL="114300" distR="114300" simplePos="0" relativeHeight="251662336" behindDoc="1" locked="0" layoutInCell="1" allowOverlap="1" wp14:anchorId="6F9EAE4C" wp14:editId="76C80834">
                 <wp:simplePos x="0" y="0"/>
@@ -4181,6 +4182,13 @@
     </w:sdt>
     <w:sdt>
       <w:sdtPr>
+        <w:rPr>
+          <w:rFonts w:asciiTheme="minorHAnsi" w:eastAsiaTheme="minorHAnsi" w:hAnsiTheme="minorHAnsi" w:cstheme="minorBidi"/>
+          <w:color w:val="auto"/>
+          <w:sz w:val="22"/>
+          <w:szCs w:val="22"/>
+          <w:lang w:eastAsia="en-US"/>
+        </w:rPr>
         <w:id w:val="939883045"/>
         <w:docPartObj>
           <w:docPartGallery w:val="Table of Contents"/>
@@ -4189,13 +4197,8 @@
       </w:sdtPr>
       <w:sdtEndPr>
         <w:rPr>
-          <w:rFonts w:asciiTheme="minorHAnsi" w:eastAsiaTheme="minorHAnsi" w:hAnsiTheme="minorHAnsi" w:cstheme="minorBidi"/>
           <w:b/>
           <w:bCs/>
-          <w:color w:val="auto"/>
-          <w:sz w:val="22"/>
-          <w:szCs w:val="22"/>
-          <w:lang w:eastAsia="en-US"/>
         </w:rPr>
       </w:sdtEndPr>
       <w:sdtContent>
@@ -4228,7 +4231,7 @@
           <w:r>
             <w:fldChar w:fldCharType="separate"/>
           </w:r>
-          <w:hyperlink w:anchor="_Toc118105702" w:history="1">
+          <w:hyperlink w:anchor="_Toc118190015" w:history="1">
             <w:r>
               <w:rPr>
                 <w:rStyle w:val="Hyperlink"/>
@@ -4255,7 +4258,7 @@
                 <w:noProof/>
                 <w:webHidden/>
               </w:rPr>
-              <w:instrText xml:space="preserve"> PAGEREF _Toc118105702 \h </w:instrText>
+              <w:instrText xml:space="preserve"> PAGEREF _Toc118190015 \h </w:instrText>
             </w:r>
             <w:r>
               <w:rPr>
@@ -4298,7 +4301,7 @@
               <w:lang w:eastAsia="nl-NL"/>
             </w:rPr>
           </w:pPr>
-          <w:hyperlink w:anchor="_Toc118105703" w:history="1">
+          <w:hyperlink w:anchor="_Toc118190016" w:history="1">
             <w:r>
               <w:rPr>
                 <w:rStyle w:val="Hyperlink"/>
@@ -4325,7 +4328,7 @@
                 <w:noProof/>
                 <w:webHidden/>
               </w:rPr>
-              <w:instrText xml:space="preserve"> PAGEREF _Toc118105703 \h </w:instrText>
+              <w:instrText xml:space="preserve"> PAGEREF _Toc118190016 \h </w:instrText>
             </w:r>
             <w:r>
               <w:rPr>
@@ -4368,7 +4371,7 @@
               <w:lang w:eastAsia="nl-NL"/>
             </w:rPr>
           </w:pPr>
-          <w:hyperlink w:anchor="_Toc118105704" w:history="1">
+          <w:hyperlink w:anchor="_Toc118190017" w:history="1">
             <w:r>
               <w:rPr>
                 <w:rStyle w:val="Hyperlink"/>
@@ -4395,7 +4398,7 @@
                 <w:noProof/>
                 <w:webHidden/>
               </w:rPr>
-              <w:instrText xml:space="preserve"> PAGEREF _Toc118105704 \h </w:instrText>
+              <w:instrText xml:space="preserve"> PAGEREF _Toc118190017 \h </w:instrText>
             </w:r>
             <w:r>
               <w:rPr>
@@ -4438,7 +4441,283 @@
               <w:lang w:eastAsia="nl-NL"/>
             </w:rPr>
           </w:pPr>
-          <w:hyperlink w:anchor="_Toc118105705" w:history="1">
+          <w:hyperlink w:anchor="_Toc118190018" w:history="1">
+            <w:r>
+              <w:rPr>
+                <w:rStyle w:val="Hyperlink"/>
+                <w:noProof/>
+              </w:rPr>
+              <w:t>Functionele werking</w:t>
+            </w:r>
+            <w:r>
+              <w:rPr>
+                <w:noProof/>
+                <w:webHidden/>
+              </w:rPr>
+              <w:tab/>
+            </w:r>
+            <w:r>
+              <w:rPr>
+                <w:noProof/>
+                <w:webHidden/>
+              </w:rPr>
+              <w:fldChar w:fldCharType="begin"/>
+            </w:r>
+            <w:r>
+              <w:rPr>
+                <w:noProof/>
+                <w:webHidden/>
+              </w:rPr>
+              <w:instrText xml:space="preserve"> PAGEREF _Toc118190018 \h </w:instrText>
+            </w:r>
+            <w:r>
+              <w:rPr>
+                <w:noProof/>
+                <w:webHidden/>
+              </w:rPr>
+            </w:r>
+            <w:r>
+              <w:rPr>
+                <w:noProof/>
+                <w:webHidden/>
+              </w:rPr>
+              <w:fldChar w:fldCharType="separate"/>
+            </w:r>
+            <w:r>
+              <w:rPr>
+                <w:noProof/>
+                <w:webHidden/>
+              </w:rPr>
+              <w:t>3</w:t>
+            </w:r>
+            <w:r>
+              <w:rPr>
+                <w:noProof/>
+                <w:webHidden/>
+              </w:rPr>
+              <w:fldChar w:fldCharType="end"/>
+            </w:r>
+          </w:hyperlink>
+        </w:p>
+        <w:p>
+          <w:pPr>
+            <w:pStyle w:val="Inhopg1"/>
+            <w:tabs>
+              <w:tab w:val="right" w:leader="dot" w:pos="9016"/>
+            </w:tabs>
+            <w:rPr>
+              <w:rFonts w:eastAsiaTheme="minorEastAsia"/>
+              <w:noProof/>
+              <w:lang w:eastAsia="nl-NL"/>
+            </w:rPr>
+          </w:pPr>
+          <w:hyperlink w:anchor="_Toc118190019" w:history="1">
+            <w:r>
+              <w:rPr>
+                <w:rStyle w:val="Hyperlink"/>
+                <w:noProof/>
+              </w:rPr>
+              <w:t>Onveiligheden afkomstig van CORS</w:t>
+            </w:r>
+            <w:r>
+              <w:rPr>
+                <w:noProof/>
+                <w:webHidden/>
+              </w:rPr>
+              <w:tab/>
+            </w:r>
+            <w:r>
+              <w:rPr>
+                <w:noProof/>
+                <w:webHidden/>
+              </w:rPr>
+              <w:fldChar w:fldCharType="begin"/>
+            </w:r>
+            <w:r>
+              <w:rPr>
+                <w:noProof/>
+                <w:webHidden/>
+              </w:rPr>
+              <w:instrText xml:space="preserve"> PAGEREF _Toc118190019 \h </w:instrText>
+            </w:r>
+            <w:r>
+              <w:rPr>
+                <w:noProof/>
+                <w:webHidden/>
+              </w:rPr>
+            </w:r>
+            <w:r>
+              <w:rPr>
+                <w:noProof/>
+                <w:webHidden/>
+              </w:rPr>
+              <w:fldChar w:fldCharType="separate"/>
+            </w:r>
+            <w:r>
+              <w:rPr>
+                <w:noProof/>
+                <w:webHidden/>
+              </w:rPr>
+              <w:t>3</w:t>
+            </w:r>
+            <w:r>
+              <w:rPr>
+                <w:noProof/>
+                <w:webHidden/>
+              </w:rPr>
+              <w:fldChar w:fldCharType="end"/>
+            </w:r>
+          </w:hyperlink>
+        </w:p>
+        <w:p>
+          <w:pPr>
+            <w:pStyle w:val="Inhopg2"/>
+            <w:tabs>
+              <w:tab w:val="right" w:leader="dot" w:pos="9016"/>
+            </w:tabs>
+            <w:rPr>
+              <w:noProof/>
+            </w:rPr>
+          </w:pPr>
+          <w:hyperlink w:anchor="_Toc118190020" w:history="1">
+            <w:r>
+              <w:rPr>
+                <w:rStyle w:val="Hyperlink"/>
+                <w:noProof/>
+              </w:rPr>
+              <w:t>Origin reflection</w:t>
+            </w:r>
+            <w:r>
+              <w:rPr>
+                <w:noProof/>
+                <w:webHidden/>
+              </w:rPr>
+              <w:tab/>
+            </w:r>
+            <w:r>
+              <w:rPr>
+                <w:noProof/>
+                <w:webHidden/>
+              </w:rPr>
+              <w:fldChar w:fldCharType="begin"/>
+            </w:r>
+            <w:r>
+              <w:rPr>
+                <w:noProof/>
+                <w:webHidden/>
+              </w:rPr>
+              <w:instrText xml:space="preserve"> PAGEREF _Toc118190020 \h </w:instrText>
+            </w:r>
+            <w:r>
+              <w:rPr>
+                <w:noProof/>
+                <w:webHidden/>
+              </w:rPr>
+            </w:r>
+            <w:r>
+              <w:rPr>
+                <w:noProof/>
+                <w:webHidden/>
+              </w:rPr>
+              <w:fldChar w:fldCharType="separate"/>
+            </w:r>
+            <w:r>
+              <w:rPr>
+                <w:noProof/>
+                <w:webHidden/>
+              </w:rPr>
+              <w:t>3</w:t>
+            </w:r>
+            <w:r>
+              <w:rPr>
+                <w:noProof/>
+                <w:webHidden/>
+              </w:rPr>
+              <w:fldChar w:fldCharType="end"/>
+            </w:r>
+          </w:hyperlink>
+        </w:p>
+        <w:p>
+          <w:pPr>
+            <w:pStyle w:val="Inhopg2"/>
+            <w:tabs>
+              <w:tab w:val="right" w:leader="dot" w:pos="9016"/>
+            </w:tabs>
+            <w:rPr>
+              <w:noProof/>
+            </w:rPr>
+          </w:pPr>
+          <w:hyperlink w:anchor="_Toc118190021" w:history="1">
+            <w:r>
+              <w:rPr>
+                <w:rStyle w:val="Hyperlink"/>
+                <w:noProof/>
+              </w:rPr>
+              <w:t>Wilcard origin</w:t>
+            </w:r>
+            <w:r>
+              <w:rPr>
+                <w:noProof/>
+                <w:webHidden/>
+              </w:rPr>
+              <w:tab/>
+            </w:r>
+            <w:r>
+              <w:rPr>
+                <w:noProof/>
+                <w:webHidden/>
+              </w:rPr>
+              <w:fldChar w:fldCharType="begin"/>
+            </w:r>
+            <w:r>
+              <w:rPr>
+                <w:noProof/>
+                <w:webHidden/>
+              </w:rPr>
+              <w:instrText xml:space="preserve"> PAGEREF _Toc118190021 \h </w:instrText>
+            </w:r>
+            <w:r>
+              <w:rPr>
+                <w:noProof/>
+                <w:webHidden/>
+              </w:rPr>
+            </w:r>
+            <w:r>
+              <w:rPr>
+                <w:noProof/>
+                <w:webHidden/>
+              </w:rPr>
+              <w:fldChar w:fldCharType="separate"/>
+            </w:r>
+            <w:r>
+              <w:rPr>
+                <w:noProof/>
+                <w:webHidden/>
+              </w:rPr>
+              <w:t>4</w:t>
+            </w:r>
+            <w:r>
+              <w:rPr>
+                <w:noProof/>
+                <w:webHidden/>
+              </w:rPr>
+              <w:fldChar w:fldCharType="end"/>
+            </w:r>
+          </w:hyperlink>
+        </w:p>
+        <w:p>
+          <w:pPr>
+            <w:pStyle w:val="Inhopg1"/>
+            <w:tabs>
+              <w:tab w:val="right" w:leader="dot" w:pos="9016"/>
+            </w:tabs>
+            <w:rPr>
+              <w:rFonts w:eastAsiaTheme="minorEastAsia"/>
+              <w:noProof/>
+              <w:lang w:eastAsia="nl-NL"/>
+            </w:rPr>
+          </w:pPr>
+          <w:hyperlink w:anchor="_Toc118190022" w:history="1">
             <w:r>
               <w:rPr>
                 <w:rStyle w:val="Hyperlink"/>
@@ -4465,7 +4744,7 @@
                 <w:noProof/>
                 <w:webHidden/>
               </w:rPr>
-              <w:instrText xml:space="preserve"> PAGEREF _Toc118105705 \h </w:instrText>
+              <w:instrText xml:space="preserve"> PAGEREF _Toc118190022 \h </w:instrText>
             </w:r>
             <w:r>
               <w:rPr>
@@ -4485,7 +4764,7 @@
                 <w:noProof/>
                 <w:webHidden/>
               </w:rPr>
-              <w:t>4</w:t>
+              <w:t>5</w:t>
             </w:r>
             <w:r>
               <w:rPr>
@@ -4526,7 +4805,7 @@
       <w:pPr>
         <w:pStyle w:val="Kop1"/>
       </w:pPr>
-      <w:bookmarkStart w:id="1" w:name="_Toc118105702"/>
+      <w:bookmarkStart w:id="1" w:name="_Toc118190015"/>
       <w:r>
         <w:lastRenderedPageBreak/>
         <w:t>Aanleiding</w:t>
@@ -4536,19 +4815,13 @@
     </w:p>
     <w:p>
       <w:r>
-        <w:t>Dit document bevat een onderzoek</w:t>
-      </w:r>
-      <w:r>
-        <w:t xml:space="preserve"> over security omdat wij hier een onderzoek moesten schrijven. Ik heb gekozen voor het stukje CORS omdat ik vaak heb wanneer ik aan het programmeren ben dat ik een error hierover krijg. Ik ga daarom dus onderzoeken wat het precies </w:t>
+        <w:t xml:space="preserve">Dit document bevat een onderzoek over security omdat wij hier een onderzoek moesten schrijven. Ik heb gekozen voor het stukje CORS omdat ik vaak heb wanneer ik aan het programmeren ben dat ik een error hierover krijg. Ik ga daarom dus onderzoeken wat het precies </w:t>
       </w:r>
       <w:r>
         <w:t>inhoudt</w:t>
       </w:r>
       <w:r>
-        <w:t xml:space="preserve"> en wat ik eraan kan doen.</w:t>
-      </w:r>
-      <w:r>
-        <w:t xml:space="preserve"> </w:t>
+        <w:t xml:space="preserve"> en wat ik eraan kan doen. </w:t>
       </w:r>
     </w:p>
     <w:p>
@@ -4560,7 +4833,7 @@
       <w:pPr>
         <w:pStyle w:val="Kop1"/>
       </w:pPr>
-      <w:bookmarkStart w:id="2" w:name="_Toc118105703"/>
+      <w:bookmarkStart w:id="2" w:name="_Toc118190016"/>
       <w:r>
         <w:lastRenderedPageBreak/>
         <w:t>Wat is CORS</w:t>
@@ -4569,7 +4842,25 @@
     </w:p>
     <w:p>
       <w:r>
-        <w:t xml:space="preserve">Cors is een HTTP-header gebaseerd mechanisme dat servers toelaat om te specificeren welke origins behalve zichzelf toelaat om resources te laden. </w:t>
+        <w:t xml:space="preserve">Cors is een HTTP-header gebaseerd mechanisme dat servers toelaat om te specificeren welke </w:t>
+      </w:r>
+      <w:r>
+        <w:t>afkomsten</w:t>
+      </w:r>
+      <w:r>
+        <w:t xml:space="preserve"> behalve zichzelf</w:t>
+      </w:r>
+      <w:r>
+        <w:t xml:space="preserve"> worden</w:t>
+      </w:r>
+      <w:r>
+        <w:t xml:space="preserve"> </w:t>
+      </w:r>
+      <w:r>
+        <w:t>toegelaten</w:t>
+      </w:r>
+      <w:r>
+        <w:t xml:space="preserve"> om resources te laden. </w:t>
       </w:r>
       <w:r>
         <w:t xml:space="preserve">CORS is ook afhankelijk </w:t>
@@ -4608,7 +4899,7 @@
       <w:pPr>
         <w:pStyle w:val="Kop1"/>
       </w:pPr>
-      <w:bookmarkStart w:id="3" w:name="_Toc118105704"/>
+      <w:bookmarkStart w:id="3" w:name="_Toc118190017"/>
       <w:r>
         <w:t>Welke request gebruiken CORS</w:t>
       </w:r>
@@ -4675,22 +4966,321 @@
       <w:r>
         <w:t>CSS-vormen van afbeeldingen.</w:t>
       </w:r>
-      <w:r>
-        <w:br w:type="page"/>
-      </w:r>
+    </w:p>
+    <w:p>
+      <w:pPr>
+        <w:pStyle w:val="Lijstalinea"/>
+        <w:ind w:left="360"/>
+      </w:pPr>
     </w:p>
     <w:p>
       <w:pPr>
         <w:pStyle w:val="Kop1"/>
       </w:pPr>
-      <w:bookmarkStart w:id="4" w:name="_Toc118105705"/>
-      <w:r>
-        <w:lastRenderedPageBreak/>
-        <w:t>Bronnen</w:t>
+      <w:bookmarkStart w:id="4" w:name="_Toc118190018"/>
+      <w:r>
+        <w:t>Functionele werking</w:t>
       </w:r>
       <w:bookmarkEnd w:id="4"/>
     </w:p>
     <w:p>
+      <w:r>
+        <w:t>De cross-origin resource sharing standard werkt door het toe te voegen van een nieuwe HTTP-header die de server uitlegt welke afkomsten toegestaan zijn informatie op te vragen.</w:t>
+      </w:r>
+      <w:r>
+        <w:t xml:space="preserve"> </w:t>
+      </w:r>
+    </w:p>
+    <w:p>
+      <w:r>
+        <w:t>CORS-</w:t>
+      </w:r>
+      <w:r>
+        <w:t>errors</w:t>
+      </w:r>
+      <w:r>
+        <w:t xml:space="preserve"> resulteren in </w:t>
+      </w:r>
+      <w:r>
+        <w:t>errors</w:t>
+      </w:r>
+      <w:r>
+        <w:t>, maar om veiligheidsredenen zijn details over de fout niet beschikbaar voor JavaScript. De code weet alleen dat er een fout is opgetreden</w:t>
+      </w:r>
+      <w:r>
+        <w:t>.</w:t>
+      </w:r>
+    </w:p>
+    <w:p>
+      <w:r>
+        <w:t>Wanneer de CORS-policy slecht geconfigureerd is kan dit leiden tot cross-domain aanvallen.</w:t>
+      </w:r>
+    </w:p>
+    <w:p/>
+    <w:p>
+      <w:pPr>
+        <w:pStyle w:val="Kop1"/>
+      </w:pPr>
+      <w:bookmarkStart w:id="5" w:name="_Toc118190019"/>
+      <w:r>
+        <w:t>Onveiligheden afkomstig van CORS</w:t>
+      </w:r>
+      <w:bookmarkEnd w:id="5"/>
+    </w:p>
+    <w:p>
+      <w:r>
+        <w:t>Veel moderne browsers gebruiken</w:t>
+      </w:r>
+      <w:r>
+        <w:t xml:space="preserve"> CORS om toegang te verlenen aan sub domeinen en vertrouwde third parties. Hun implementatie is vaak fout of veel te soepel om ervoor te zorgen dat alles werkt en dit kan leiden tot exploiteerbare kwetsbaarheden.</w:t>
+      </w:r>
+    </w:p>
+    <w:p>
+      <w:pPr>
+        <w:pStyle w:val="Kop2"/>
+      </w:pPr>
+      <w:bookmarkStart w:id="6" w:name="_Toc118190020"/>
+      <w:r>
+        <w:t xml:space="preserve">Origin </w:t>
+      </w:r>
+      <w:r>
+        <w:t>R</w:t>
+      </w:r>
+      <w:r>
+        <w:t>eflection</w:t>
+      </w:r>
+      <w:bookmarkEnd w:id="6"/>
+    </w:p>
+    <w:p>
+      <w:r>
+        <w:t>Wanneer je bijvoorbeeld van `cross-origin.com` content wilt ophalen voor `</w:t>
+      </w:r>
+      <w:r>
+        <w:t>initial-origin.com</w:t>
+      </w:r>
+      <w:r>
+        <w:t>` dan moet je dit instellen in de configuratie van CORS op `</w:t>
+      </w:r>
+      <w:r>
+        <w:t>initial-origin.com</w:t>
+      </w:r>
+      <w:r>
+        <w:t>` door middel van de `Acces-Control-Allow-Origin` header als volg: `</w:t>
+      </w:r>
+      <w:r>
+        <w:t>Access-Control-Allow-Origin: cross-origin.com</w:t>
+      </w:r>
+      <w:r>
+        <w:t>`</w:t>
+      </w:r>
+      <w:r>
+        <w:t>.</w:t>
+      </w:r>
+    </w:p>
+    <w:p>
+      <w:r>
+        <w:t>Maar waanneer je een ander domain hebt dat ook bij deze resource moet komen kun je niet een lijst met statische domainen aan CORS geven. Je kunt dit oplossen met het gebruikt van de wildcard `*` of door de header dynamisch te laten generen. De headers dynamisch genereren kan wanneer niet correct gedaan leiden tot onveiligheden.</w:t>
+      </w:r>
+      <w:r>
+        <w:t xml:space="preserve"> Veel servers lezen de origin van het request en zetten dit </w:t>
+      </w:r>
+      <w:r>
+        <w:lastRenderedPageBreak/>
+        <w:t xml:space="preserve">domein vervolgens als de header maar dit zorgt ook </w:t>
+      </w:r>
+      <w:r>
+        <w:t>dat</w:t>
+      </w:r>
+      <w:r>
+        <w:t xml:space="preserve"> dit gebeurt bij gevaarlijke domeinen wanneer hun een request maken. Je kunt makkelijk checken of dit het geval is door met een custom domein een request te maken en te kijken of de server aan dit domein een </w:t>
+      </w:r>
+      <w:r>
+        <w:t>antwoord</w:t>
+      </w:r>
+      <w:r>
+        <w:t xml:space="preserve"> </w:t>
+      </w:r>
+      <w:r>
+        <w:t>teruggeeft</w:t>
+      </w:r>
+      <w:r>
+        <w:t>.</w:t>
+      </w:r>
+    </w:p>
+    <w:p>
+      <w:r>
+        <w:t>Dit heet `Origin Reflection` omdat de server het request reflecteert in de `Acces-Control-Allow-Origin` header.</w:t>
+      </w:r>
+    </w:p>
+    <w:p>
+      <w:r>
+        <w:t>Een groter probleem bij deze aanpak is dat wanneer de `</w:t>
+      </w:r>
+      <w:r>
+        <w:t xml:space="preserve"> </w:t>
+      </w:r>
+      <w:r>
+        <w:t>Acces</w:t>
+      </w:r>
+      <w:r>
+        <w:t>s-Control-Allow-Credentials</w:t>
+      </w:r>
+      <w:r>
+        <w:t>` header op true staat een gevaarlijk domein cookies kan sturen naar een de server en bijvoorbeeld een private key kan ophalen waardoor er dus sensitieve informatie gelekt kan worden. Dit kan makkelijk met JavaScript worden gedaan</w:t>
+      </w:r>
+      <w:r>
+        <w:t>.</w:t>
+      </w:r>
+    </w:p>
+    <w:p>
+      <w:pPr>
+        <w:pStyle w:val="Kop2"/>
+      </w:pPr>
+      <w:bookmarkStart w:id="7" w:name="_Toc118190021"/>
+      <w:r>
+        <w:t xml:space="preserve">Wilcard </w:t>
+      </w:r>
+      <w:r>
+        <w:t>Or</w:t>
+      </w:r>
+      <w:r>
+        <w:t>igin</w:t>
+      </w:r>
+      <w:bookmarkEnd w:id="7"/>
+    </w:p>
+    <w:p>
+      <w:r>
+        <w:t xml:space="preserve">Een oplossing om het probleem van de lijst met origins op te lossen is door het gebruikt van een wildcard. Hiermee geef je toegang tot elk domein en dus ook onveilige domeinen. De wildcard wordt gespecificeerd als: </w:t>
+      </w:r>
+      <w:r>
+        <w:t>`</w:t>
+      </w:r>
+      <w:r>
+        <w:t>Access-Control-Allow-Origin: *</w:t>
+      </w:r>
+      <w:r>
+        <w:t>`</w:t>
+      </w:r>
+      <w:r>
+        <w:t>.</w:t>
+      </w:r>
+      <w:r>
+        <w:t xml:space="preserve"> Dit kan problematisch zijn wanneer de data op de server geheim moet blijven maar deze aanpak is minder serieus dan de `Origin Reflection` maar bij deze oplossing wordt er nooit de `</w:t>
+      </w:r>
+      <w:r>
+        <w:t>Acces</w:t>
+      </w:r>
+      <w:r>
+        <w:t>s-Control-Allow-Credentials` meegestuurd.</w:t>
+      </w:r>
+      <w:r>
+        <w:t xml:space="preserve"> Wanneer de server geen authenticatie heeft kan er op deze manier nog altijd sensitieve data worden gelekt. </w:t>
+      </w:r>
+    </w:p>
+    <w:p>
+      <w:pPr>
+        <w:pStyle w:val="Kop2"/>
+      </w:pPr>
+      <w:r>
+        <w:t>Null Origin</w:t>
+      </w:r>
+    </w:p>
+    <w:p>
+      <w:r>
+        <w:t>Sommige domeinen laten het toe om een speciale origin toe toelaten genaamd de Null Origin</w:t>
+      </w:r>
+      <w:r>
+        <w:t xml:space="preserve"> `</w:t>
+      </w:r>
+      <w:r>
+        <w:rPr>
+          <w:rFonts w:ascii="Courier New" w:hAnsi="Courier New" w:cs="Courier New"/>
+          <w:color w:val="292929"/>
+          <w:spacing w:val="-5"/>
+          <w:shd w:val="clear" w:color="auto" w:fill="F2F2F2"/>
+        </w:rPr>
+        <w:t xml:space="preserve"> </w:t>
+      </w:r>
+      <w:r>
+        <w:t>Access-Control-Allow-Origin: null</w:t>
+      </w:r>
+      <w:r>
+        <w:t xml:space="preserve"> `</w:t>
+      </w:r>
+      <w:r>
+        <w:t>. Dit is problematisch omdat dit toegang geeft tot alles op de server met credentials. Je kan deze onveiligheid zien in elke response waarin de `Access-Control-Allow-Credentials`</w:t>
+      </w:r>
+      <w:r>
+        <w:t xml:space="preserve"> zich</w:t>
+      </w:r>
+      <w:r>
+        <w:t xml:space="preserve"> </w:t>
+      </w:r>
+      <w:r>
+        <w:t>bevindt</w:t>
+      </w:r>
+      <w:r>
+        <w:t>.</w:t>
+      </w:r>
+    </w:p>
+    <w:p>
+      <w:r>
+        <w:t>Hoe kan de null origin gegenereerd worden? Het is duidelijk dat wanneer je een request stuurt vanaf een bepaald domein dat dit domein als de header komt te staan. Een aantal stackoverflows laten zien dar een lokaal HMTL-bestand de `Null Origin` zet. Dit is handig voor aanvallers hun kunnen makkelijk de null header krijgen door middel van een ifram</w:t>
+      </w:r>
+      <w:r>
+        <w:t>e</w:t>
+      </w:r>
+      <w:r>
+        <w:t xml:space="preserve"> waarmee dus bijvoorbeeld een private key</w:t>
+      </w:r>
+      <w:r>
+        <w:t xml:space="preserve"> kan worden opgehaald</w:t>
+      </w:r>
+      <w:r>
+        <w:t>.</w:t>
+      </w:r>
+    </w:p>
+    <w:p>
+      <w:pPr>
+        <w:pStyle w:val="Kop2"/>
+      </w:pPr>
+      <w:r>
+        <w:t>Expanding Origin</w:t>
+      </w:r>
+      <w:r>
+        <w:t xml:space="preserve"> </w:t>
+      </w:r>
+    </w:p>
+    <w:p>
+      <w:r>
+        <w:t>Soms zou je ook zien dat de header gezet wordt door middel van een regex expressie bijvoorbeeld alles wat eindigt met `secure-bank.com` zoals `api.secure-bank.com` en andere sub domeinen. Maar met deze manier kan het ook zo zijn dat `not-so-sercure-bank.com` aan de data van de server kan.</w:t>
+      </w:r>
+    </w:p>
+    <w:p>
+      <w:r>
+        <w:t>Probeer dus altijd het gebruik van dynamisch gegenereerde headers te voorkomen. Wanneer dit niet mogelijk is test dan zo goed mogelijk of het werkt en of de sensitieve data niet gelekt kan worden.</w:t>
+      </w:r>
+      <w:r>
+        <w:br w:type="page"/>
+      </w:r>
+    </w:p>
+    <w:p>
+      <w:pPr>
+        <w:pStyle w:val="Kop1"/>
+      </w:pPr>
+      <w:bookmarkStart w:id="8" w:name="_Toc118190022"/>
+      <w:r>
+        <w:lastRenderedPageBreak/>
+        <w:t>Bronnen</w:t>
+      </w:r>
+      <w:bookmarkEnd w:id="8"/>
+    </w:p>
+    <w:p>
+      <w:pPr>
+        <w:rPr>
+          <w:rStyle w:val="Hyperlink"/>
+        </w:rPr>
+      </w:pPr>
       <w:hyperlink r:id="rId9" w:history="1">
         <w:r>
           <w:rPr>
@@ -4700,6 +5290,37 @@
         </w:r>
       </w:hyperlink>
     </w:p>
+    <w:p>
+      <w:hyperlink r:id="rId10" w:history="1">
+        <w:r>
+          <w:rPr>
+            <w:rStyle w:val="Hyperlink"/>
+          </w:rPr>
+          <w:t>https://www.securityandit.com/security/understanding-cross-domain-attack/</w:t>
+        </w:r>
+      </w:hyperlink>
+    </w:p>
+    <w:p>
+      <w:hyperlink r:id="rId11" w:history="1">
+        <w:r>
+          <w:rPr>
+            <w:rStyle w:val="Hyperlink"/>
+          </w:rPr>
+          <w:t>https://portswigger.net/web-security/cors</w:t>
+        </w:r>
+      </w:hyperlink>
+    </w:p>
+    <w:p>
+      <w:proofErr w:type="gramStart"/>
+      <w:r>
+        <w:t>https://medium.com/swlh/exploiting-cors-misconfiguration-vulnerabilities-2a16b5b979#:~:text=All%20CORS%20vulnerabilities%20come%20from,be%20sent%20from%20untrusted%20sources</w:t>
+      </w:r>
+      <w:proofErr w:type="gramEnd"/>
+      <w:r>
+        <w:t>.</w:t>
+      </w:r>
+    </w:p>
+    <w:p/>
     <w:p/>
     <w:p/>
     <w:sectPr>
@@ -5407,6 +6028,28 @@
       <w:szCs w:val="32"/>
     </w:rPr>
   </w:style>
+  <w:style w:type="paragraph" w:styleId="Kop2">
+    <w:name w:val="heading 2"/>
+    <w:basedOn w:val="Standaard"/>
+    <w:next w:val="Standaard"/>
+    <w:link w:val="Kop2Char"/>
+    <w:uiPriority w:val="9"/>
+    <w:unhideWhenUsed/>
+    <w:qFormat/>
+    <w:rsid w:val="00402345"/>
+    <w:pPr>
+      <w:keepNext/>
+      <w:keepLines/>
+      <w:spacing w:before="40" w:after="0"/>
+      <w:outlineLvl w:val="1"/>
+    </w:pPr>
+    <w:rPr>
+      <w:rFonts w:asciiTheme="majorHAnsi" w:eastAsiaTheme="majorEastAsia" w:hAnsiTheme="majorHAnsi" w:cstheme="majorBidi"/>
+      <w:color w:val="2F5496" w:themeColor="accent1" w:themeShade="BF"/>
+      <w:sz w:val="26"/>
+      <w:szCs w:val="26"/>
+    </w:rPr>
+  </w:style>
   <w:style w:type="character" w:default="1" w:styleId="Standaardalinea-lettertype">
     <w:name w:val="Default Paragraph Font"/>
     <w:uiPriority w:val="1"/>
@@ -5544,6 +6187,60 @@
     <w:pPr>
       <w:spacing w:after="100"/>
     </w:pPr>
+  </w:style>
+  <w:style w:type="character" w:styleId="GevolgdeHyperlink">
+    <w:name w:val="FollowedHyperlink"/>
+    <w:basedOn w:val="Standaardalinea-lettertype"/>
+    <w:uiPriority w:val="99"/>
+    <w:semiHidden/>
+    <w:unhideWhenUsed/>
+    <w:rsid w:val="008F377F"/>
+    <w:rPr>
+      <w:color w:val="954F72" w:themeColor="followedHyperlink"/>
+      <w:u w:val="single"/>
+    </w:rPr>
+  </w:style>
+  <w:style w:type="character" w:customStyle="1" w:styleId="rynqvb">
+    <w:name w:val="rynqvb"/>
+    <w:basedOn w:val="Standaardalinea-lettertype"/>
+    <w:rsid w:val="00F405C9"/>
+  </w:style>
+  <w:style w:type="character" w:customStyle="1" w:styleId="Kop2Char">
+    <w:name w:val="Kop 2 Char"/>
+    <w:basedOn w:val="Standaardalinea-lettertype"/>
+    <w:link w:val="Kop2"/>
+    <w:uiPriority w:val="9"/>
+    <w:rsid w:val="00402345"/>
+    <w:rPr>
+      <w:rFonts w:asciiTheme="majorHAnsi" w:eastAsiaTheme="majorEastAsia" w:hAnsiTheme="majorHAnsi" w:cstheme="majorBidi"/>
+      <w:color w:val="2F5496" w:themeColor="accent1" w:themeShade="BF"/>
+      <w:sz w:val="26"/>
+      <w:szCs w:val="26"/>
+    </w:rPr>
+  </w:style>
+  <w:style w:type="paragraph" w:styleId="Inhopg2">
+    <w:name w:val="toc 2"/>
+    <w:basedOn w:val="Standaard"/>
+    <w:next w:val="Standaard"/>
+    <w:autoRedefine/>
+    <w:uiPriority w:val="39"/>
+    <w:unhideWhenUsed/>
+    <w:rsid w:val="00C41F1F"/>
+    <w:pPr>
+      <w:spacing w:after="100"/>
+      <w:ind w:left="220"/>
+    </w:pPr>
+  </w:style>
+  <w:style w:type="character" w:styleId="Zwaar">
+    <w:name w:val="Strong"/>
+    <w:basedOn w:val="Standaardalinea-lettertype"/>
+    <w:uiPriority w:val="22"/>
+    <w:qFormat/>
+    <w:rsid w:val="00AE2010"/>
+    <w:rPr>
+      <w:b/>
+      <w:bCs/>
+    </w:rPr>
   </w:style>
 </w:styles>
 </file>

</xml_diff>